<commit_message>
[master] Made fix in docker and add docs fix
</commit_message>
<xml_diff>
--- a/docs/РПЗ Ильясов ИУ7-21М.docx
+++ b/docs/РПЗ Ильясов ИУ7-21М.docx
@@ -929,31 +929,22 @@
           <w:rFonts w:ascii="Times New Roman" w:hAnsi="Times New Roman"/>
           <w:b/>
         </w:rPr>
-        <w:t>________________</w:t>
-      </w:r>
-      <w:proofErr w:type="gramStart"/>
-      <w:r>
-        <w:rPr>
-          <w:rFonts w:ascii="Times New Roman" w:hAnsi="Times New Roman"/>
-          <w:b/>
-        </w:rPr>
-        <w:t>_  _</w:t>
-      </w:r>
-      <w:proofErr w:type="gramEnd"/>
-      <w:r>
-        <w:rPr>
-          <w:rFonts w:ascii="Times New Roman" w:hAnsi="Times New Roman"/>
-          <w:b/>
-        </w:rPr>
-        <w:t>____</w:t>
+        <w:t xml:space="preserve">_________________  </w:t>
       </w:r>
       <w:r>
         <w:rPr>
           <w:rFonts w:ascii="Times New Roman" w:hAnsi="Times New Roman"/>
           <w:bCs/>
-          <w:u w:val="single"/>
-        </w:rPr>
-        <w:t>Щетинин Г.А.</w:t>
+        </w:rPr>
+        <w:t>_____</w:t>
+      </w:r>
+      <w:r>
+        <w:rPr>
+          <w:rFonts w:ascii="Times New Roman" w:hAnsi="Times New Roman"/>
+          <w:bCs/>
+          <w:lang w:val="en-US"/>
+        </w:rPr>
+        <w:t>____________</w:t>
       </w:r>
       <w:r>
         <w:rPr>
@@ -9597,45 +9588,16 @@
           <w:szCs w:val="28"/>
           <w:lang w:eastAsia="ru-RU"/>
         </w:rPr>
-        <w:t>Кажды</w:t>
-      </w:r>
-      <w:r>
-        <w:rPr>
-          <w:rFonts w:ascii="Times New Roman" w:eastAsia="Times New Roman" w:hAnsi="Times New Roman"/>
-          <w:sz w:val="28"/>
-          <w:szCs w:val="28"/>
-          <w:lang w:eastAsia="ru-RU"/>
-        </w:rPr>
-        <w:t>й</w:t>
-      </w:r>
-      <w:r>
-        <w:rPr>
-          <w:rFonts w:ascii="Times New Roman" w:eastAsia="Times New Roman" w:hAnsi="Times New Roman"/>
-          <w:sz w:val="28"/>
-          <w:szCs w:val="28"/>
-          <w:lang w:eastAsia="ru-RU"/>
-        </w:rPr>
-        <w:t xml:space="preserve"> сервис должен быть завернут в </w:t>
-      </w:r>
-      <w:proofErr w:type="spellStart"/>
-      <w:r>
-        <w:rPr>
-          <w:rFonts w:ascii="Times New Roman" w:eastAsia="Times New Roman" w:hAnsi="Times New Roman"/>
-          <w:sz w:val="28"/>
-          <w:szCs w:val="28"/>
-          <w:lang w:eastAsia="ru-RU"/>
+        <w:t xml:space="preserve">Каждый сервис должен быть завернут в </w:t>
+      </w:r>
+      <w:r>
+        <w:rPr>
+          <w:rFonts w:ascii="Times New Roman" w:eastAsia="Times New Roman" w:hAnsi="Times New Roman"/>
+          <w:sz w:val="28"/>
+          <w:szCs w:val="28"/>
+          <w:lang w:val="en-US" w:eastAsia="ru-RU"/>
         </w:rPr>
         <w:t>docker</w:t>
-      </w:r>
-      <w:proofErr w:type="spellEnd"/>
-      <w:r>
-        <w:rPr>
-          <w:rFonts w:ascii="Times New Roman" w:eastAsia="Times New Roman" w:hAnsi="Times New Roman"/>
-          <w:sz w:val="28"/>
-          <w:szCs w:val="28"/>
-          <w:lang w:eastAsia="ru-RU"/>
-        </w:rPr>
-        <w:t xml:space="preserve"> [5]</w:t>
       </w:r>
       <w:r>
         <w:rPr>

</xml_diff>